<commit_message>
Continue the project's documentation
</commit_message>
<xml_diff>
--- a/WPF_Learning_Projects/ExtremLink_v2/ספר_פרוייקט_יובל_כוינה.docx
+++ b/WPF_Learning_Projects/ExtremLink_v2/ספר_פרוייקט_יובל_כוינה.docx
@@ -2828,7 +2828,7 @@
             <w:pPr>
               <w:bidi/>
               <w:rPr>
-                <w:rFonts w:ascii="Calibri" w:eastAsia="Calibri" w:hAnsi="Calibri" w:cs="Calibri" w:hint="cs"/>
+                <w:rFonts w:ascii="Calibri" w:eastAsia="Calibri" w:hAnsi="Calibri" w:cs="Calibri"/>
                 <w:b/>
                 <w:rtl/>
               </w:rPr>
@@ -3189,18 +3189,1452 @@
         <w:t xml:space="preserve"> -</w:t>
       </w:r>
     </w:p>
-    <w:p>
-      <w:pPr>
-        <w:bidi/>
-        <w:rPr>
-          <w:rtl/>
-        </w:rPr>
-      </w:pPr>
-    </w:p>
-    <w:p>
-      <w:pPr>
-        <w:bidi/>
-        <w:rPr>
+    <w:tbl>
+      <w:tblPr>
+        <w:tblStyle w:val="af"/>
+        <w:bidiVisual/>
+        <w:tblW w:w="0" w:type="auto"/>
+        <w:tblLook w:val="04A0" w:firstRow="1" w:lastRow="0" w:firstColumn="1" w:lastColumn="0" w:noHBand="0" w:noVBand="1"/>
+      </w:tblPr>
+      <w:tblGrid>
+        <w:gridCol w:w="3963"/>
+        <w:gridCol w:w="3963"/>
+        <w:gridCol w:w="3964"/>
+      </w:tblGrid>
+      <w:tr>
+        <w:tc>
+          <w:tcPr>
+            <w:tcW w:w="3963" w:type="dxa"/>
+            <w:shd w:val="clear" w:color="auto" w:fill="0F4761" w:themeFill="accent1" w:themeFillShade="BF"/>
+          </w:tcPr>
+          <w:p>
+            <w:pPr>
+              <w:bidi/>
+              <w:rPr>
+                <w:rFonts w:ascii="Calibri" w:hAnsi="Calibri" w:cs="Calibri"/>
+                <w:sz w:val="28"/>
+                <w:szCs w:val="28"/>
+              </w:rPr>
+            </w:pPr>
+            <w:r>
+              <w:rPr>
+                <w:rFonts w:ascii="Calibri" w:hAnsi="Calibri" w:cs="Calibri"/>
+                <w:sz w:val="28"/>
+                <w:szCs w:val="28"/>
+                <w:rtl/>
+              </w:rPr>
+              <w:t>קלט ופלט</w:t>
+            </w:r>
+          </w:p>
+        </w:tc>
+        <w:tc>
+          <w:tcPr>
+            <w:tcW w:w="3963" w:type="dxa"/>
+            <w:shd w:val="clear" w:color="auto" w:fill="0F4761" w:themeFill="accent1" w:themeFillShade="BF"/>
+          </w:tcPr>
+          <w:p>
+            <w:pPr>
+              <w:bidi/>
+              <w:rPr>
+                <w:rFonts w:ascii="Calibri" w:hAnsi="Calibri" w:cs="Calibri"/>
+                <w:sz w:val="28"/>
+                <w:szCs w:val="28"/>
+                <w:rtl/>
+              </w:rPr>
+            </w:pPr>
+            <w:r>
+              <w:rPr>
+                <w:rFonts w:ascii="Calibri" w:hAnsi="Calibri" w:cs="Calibri"/>
+                <w:sz w:val="28"/>
+                <w:szCs w:val="28"/>
+                <w:rtl/>
+              </w:rPr>
+              <w:t>תפקיד המחלקה</w:t>
+            </w:r>
+          </w:p>
+        </w:tc>
+        <w:tc>
+          <w:tcPr>
+            <w:tcW w:w="3964" w:type="dxa"/>
+            <w:shd w:val="clear" w:color="auto" w:fill="0F4761" w:themeFill="accent1" w:themeFillShade="BF"/>
+          </w:tcPr>
+          <w:p>
+            <w:pPr>
+              <w:bidi/>
+              <w:rPr>
+                <w:rFonts w:ascii="Calibri" w:hAnsi="Calibri" w:cs="Calibri"/>
+                <w:sz w:val="28"/>
+                <w:szCs w:val="28"/>
+                <w:rtl/>
+              </w:rPr>
+            </w:pPr>
+            <w:r>
+              <w:rPr>
+                <w:rFonts w:ascii="Calibri" w:hAnsi="Calibri" w:cs="Calibri"/>
+                <w:sz w:val="28"/>
+                <w:szCs w:val="28"/>
+                <w:rtl/>
+              </w:rPr>
+              <w:t>שם המחלקה</w:t>
+            </w:r>
+          </w:p>
+        </w:tc>
+      </w:tr>
+      <w:tr>
+        <w:trPr>
+          <w:trHeight w:val="2451"/>
+        </w:trPr>
+        <w:tc>
+          <w:tcPr>
+            <w:tcW w:w="3963" w:type="dxa"/>
+          </w:tcPr>
+          <w:p>
+            <w:pPr>
+              <w:bidi/>
+              <w:rPr>
+                <w:rFonts w:ascii="Calibri" w:hAnsi="Calibri" w:cs="Calibri"/>
+                <w:rtl/>
+              </w:rPr>
+            </w:pPr>
+            <w:r>
+              <w:rPr>
+                <w:rFonts w:ascii="Calibri" w:hAnsi="Calibri" w:cs="Calibri"/>
+                <w:rtl/>
+              </w:rPr>
+              <w:t>הפונקציות</w:t>
+            </w:r>
+            <w:r>
+              <w:rPr>
+                <w:rFonts w:ascii="Calibri" w:hAnsi="Calibri" w:cs="Calibri" w:hint="cs"/>
+                <w:rtl/>
+              </w:rPr>
+              <w:t xml:space="preserve"> ב</w:t>
+            </w:r>
+            <w:r>
+              <w:rPr>
+                <w:rFonts w:ascii="Calibri" w:hAnsi="Calibri" w:cs="Calibri"/>
+                <w:rtl/>
+              </w:rPr>
+              <w:t xml:space="preserve">מחלקה </w:t>
+            </w:r>
+            <w:r>
+              <w:rPr>
+                <w:rFonts w:ascii="Calibri" w:hAnsi="Calibri" w:cs="Calibri"/>
+                <w:b/>
+                <w:bCs/>
+              </w:rPr>
+              <w:t>Client</w:t>
+            </w:r>
+            <w:r>
+              <w:rPr>
+                <w:rFonts w:ascii="Calibri" w:hAnsi="Calibri" w:cs="Calibri" w:hint="cs"/>
+                <w:rtl/>
+              </w:rPr>
+              <w:t xml:space="preserve"> </w:t>
+            </w:r>
+            <w:r>
+              <w:rPr>
+                <w:rFonts w:ascii="Calibri" w:hAnsi="Calibri" w:cs="Calibri"/>
+                <w:rtl/>
+              </w:rPr>
+              <w:t xml:space="preserve">פועלות על הנתונים הפנימיים שלה, כגון חיבורי הרשת וכתובות השרת, ללא צורך בקלט חיצוני. הפלטים המוחזרים משתנים בהתאם להקשר הפעולה - החל מנתונים בינאריים של פריימי וידאו וקבצי סשן, דרך מידע מובנה בפורמט </w:t>
+            </w:r>
+            <w:r>
+              <w:rPr>
+                <w:rFonts w:ascii="Calibri" w:hAnsi="Calibri" w:cs="Calibri"/>
+              </w:rPr>
+              <w:t>JSON</w:t>
+            </w:r>
+            <w:r>
+              <w:rPr>
+                <w:rFonts w:ascii="Calibri" w:hAnsi="Calibri" w:cs="Calibri"/>
+                <w:rtl/>
+              </w:rPr>
+              <w:t xml:space="preserve"> על מצב החיבורים, ועד רשימות אובייקטים המייצגות סשנים פעילים. הפונקציות </w:t>
+            </w:r>
+            <w:r>
+              <w:rPr>
+                <w:rFonts w:ascii="Calibri" w:hAnsi="Calibri" w:cs="Calibri" w:hint="cs"/>
+                <w:rtl/>
+              </w:rPr>
+              <w:t>מחזירות</w:t>
+            </w:r>
+            <w:r>
+              <w:rPr>
+                <w:rFonts w:ascii="Calibri" w:hAnsi="Calibri" w:cs="Calibri"/>
+                <w:rtl/>
+              </w:rPr>
+              <w:t xml:space="preserve"> ערכים בוליאניים המעידים על הצלחה או כישלון בביצוע פעולות קריטיות כמו עדכון מסד נתונים, או לחילופין לבצע פעולות רקע כגון העברת נתונים, סנכרון בין לקוחות ורישום אירועים במערכת הלוגים - כל זאת ללא החזרת ערך ישיר.</w:t>
+            </w:r>
+          </w:p>
+        </w:tc>
+        <w:tc>
+          <w:tcPr>
+            <w:tcW w:w="3963" w:type="dxa"/>
+          </w:tcPr>
+          <w:p>
+            <w:pPr>
+              <w:bidi/>
+              <w:rPr>
+                <w:rFonts w:ascii="Calibri" w:hAnsi="Calibri" w:cs="Calibri"/>
+                <w:rtl/>
+              </w:rPr>
+            </w:pPr>
+            <w:r>
+              <w:rPr>
+                <w:rFonts w:ascii="Calibri" w:hAnsi="Calibri" w:cs="Calibri"/>
+                <w:rtl/>
+              </w:rPr>
+              <w:t xml:space="preserve">מחלקת </w:t>
+            </w:r>
+            <w:r>
+              <w:rPr>
+                <w:rFonts w:ascii="Calibri" w:hAnsi="Calibri" w:cs="Calibri"/>
+                <w:b/>
+                <w:bCs/>
+              </w:rPr>
+              <w:t>Client</w:t>
+            </w:r>
+            <w:r>
+              <w:rPr>
+                <w:rFonts w:ascii="Calibri" w:hAnsi="Calibri" w:cs="Calibri"/>
+                <w:rtl/>
+              </w:rPr>
+              <w:t xml:space="preserve"> מייצגת </w:t>
+            </w:r>
+            <w:r>
+              <w:rPr>
+                <w:rFonts w:ascii="Calibri" w:hAnsi="Calibri" w:cs="Calibri" w:hint="cs"/>
+                <w:rtl/>
+              </w:rPr>
+              <w:t>לקוח</w:t>
+            </w:r>
+            <w:r>
+              <w:rPr>
+                <w:rFonts w:ascii="Calibri" w:hAnsi="Calibri" w:cs="Calibri"/>
+                <w:rtl/>
+              </w:rPr>
+              <w:t xml:space="preserve"> שמתחבר לשרת מרחוק. היא אחראית על יצירת והגדרת החיבורים בין המחשב של המשתמש לשרת, כולל חיבורים רגילים וחיבורים מיוחדים לפעולות ספציפיות. המחלקה מאפשרת קבלת פרטים מהשרת כמו כתובתו והודעות </w:t>
+            </w:r>
+            <w:r>
+              <w:rPr>
+                <w:rFonts w:ascii="Calibri" w:hAnsi="Calibri" w:cs="Calibri" w:hint="cs"/>
+                <w:rtl/>
+              </w:rPr>
+              <w:t>וכמו כן אחראית לשלוח אליו הודעות ספציפיות לשרת וללקוחות אחרים דרך השרת.</w:t>
+            </w:r>
+          </w:p>
+        </w:tc>
+        <w:tc>
+          <w:tcPr>
+            <w:tcW w:w="3964" w:type="dxa"/>
+          </w:tcPr>
+          <w:p>
+            <w:pPr>
+              <w:bidi/>
+              <w:rPr>
+                <w:rFonts w:ascii="Calibri" w:hAnsi="Calibri" w:cs="Calibri"/>
+              </w:rPr>
+            </w:pPr>
+            <w:r>
+              <w:rPr>
+                <w:rFonts w:ascii="Calibri" w:hAnsi="Calibri" w:cs="Calibri"/>
+              </w:rPr>
+              <w:t>Client</w:t>
+            </w:r>
+          </w:p>
+        </w:tc>
+      </w:tr>
+      <w:tr>
+        <w:tc>
+          <w:tcPr>
+            <w:tcW w:w="3963" w:type="dxa"/>
+          </w:tcPr>
+          <w:p>
+            <w:pPr>
+              <w:bidi/>
+              <w:rPr>
+                <w:rFonts w:ascii="Calibri" w:hAnsi="Calibri" w:cs="Calibri"/>
+                <w:rtl/>
+              </w:rPr>
+            </w:pPr>
+            <w:r>
+              <w:rPr>
+                <w:rFonts w:ascii="Calibri" w:hAnsi="Calibri" w:cs="Calibri" w:hint="cs"/>
+                <w:rtl/>
+              </w:rPr>
+              <w:t xml:space="preserve">המחלקה לא מקבלת כלום והפלטים שלה כוללים </w:t>
+            </w:r>
+            <w:r>
+              <w:rPr>
+                <w:rFonts w:ascii="Calibri" w:hAnsi="Calibri" w:cs="Calibri" w:hint="cs"/>
+                <w:rtl/>
+              </w:rPr>
+              <w:t xml:space="preserve">מערכי בתים </w:t>
+            </w:r>
+            <w:r>
+              <w:rPr>
+                <w:rFonts w:ascii="Calibri" w:eastAsia="Calibri" w:hAnsi="Calibri" w:cs="Calibri"/>
+                <w:b/>
+                <w:rtl/>
+              </w:rPr>
+              <w:t>המייצגים פריימים של וידאו או קבצי סשן מוקלטים</w:t>
+            </w:r>
+            <w:r>
+              <w:rPr>
+                <w:rFonts w:ascii="Calibri" w:eastAsia="Calibri" w:hAnsi="Calibri" w:cs="Calibri" w:hint="cs"/>
+                <w:b/>
+                <w:rtl/>
+              </w:rPr>
+              <w:t>, מחרוזת</w:t>
+            </w:r>
+          </w:p>
+        </w:tc>
+        <w:tc>
+          <w:tcPr>
+            <w:tcW w:w="3963" w:type="dxa"/>
+          </w:tcPr>
+          <w:p>
+            <w:pPr>
+              <w:bidi/>
+              <w:rPr>
+                <w:rFonts w:ascii="Calibri" w:hAnsi="Calibri" w:cs="Calibri"/>
+                <w:rtl/>
+              </w:rPr>
+            </w:pPr>
+            <w:r>
+              <w:rPr>
+                <w:rFonts w:ascii="Calibri" w:hAnsi="Calibri" w:cs="Calibri"/>
+                <w:rtl/>
+              </w:rPr>
+              <w:t xml:space="preserve">מחלקת </w:t>
+            </w:r>
+            <w:r>
+              <w:rPr>
+                <w:rFonts w:ascii="Calibri" w:hAnsi="Calibri" w:cs="Calibri"/>
+                <w:b/>
+                <w:bCs/>
+              </w:rPr>
+              <w:t>Attacker</w:t>
+            </w:r>
+            <w:r>
+              <w:rPr>
+                <w:rFonts w:ascii="Calibri" w:hAnsi="Calibri" w:cs="Calibri"/>
+                <w:rtl/>
+              </w:rPr>
+              <w:t xml:space="preserve"> מייצגת תוקף המחובר לשרת מרחוק ומנהל תקשורת עם קורבן. היא יורשת ממחלקת </w:t>
+            </w:r>
+            <w:r>
+              <w:rPr>
+                <w:rFonts w:ascii="Calibri" w:hAnsi="Calibri" w:cs="Calibri"/>
+              </w:rPr>
+              <w:t>Client</w:t>
+            </w:r>
+            <w:r>
+              <w:rPr>
+                <w:rFonts w:ascii="Calibri" w:hAnsi="Calibri" w:cs="Calibri"/>
+                <w:rtl/>
+              </w:rPr>
+              <w:t xml:space="preserve"> ומתמקדת בשליטה ובקרה על הקורבן - כולל קבלת תמונות מסך בזמן אמת, ניהול הקלטות, וטיפול בפקודות מקלדת ועכבר. המחלקה משתמשת </w:t>
+            </w:r>
+            <w:r>
+              <w:rPr>
+                <w:rFonts w:ascii="Calibri" w:hAnsi="Calibri" w:cs="Calibri" w:hint="cs"/>
+                <w:rtl/>
+              </w:rPr>
+              <w:t>בתבנית העיצוב</w:t>
+            </w:r>
+            <w:r>
+              <w:rPr>
+                <w:rFonts w:ascii="Calibri" w:hAnsi="Calibri" w:cs="Calibri"/>
+                <w:rtl/>
+              </w:rPr>
+              <w:t xml:space="preserve"> </w:t>
+            </w:r>
+            <w:r>
+              <w:rPr>
+                <w:rFonts w:ascii="Calibri" w:hAnsi="Calibri" w:cs="Calibri"/>
+                <w:b/>
+                <w:bCs/>
+              </w:rPr>
+              <w:t>Singleton</w:t>
+            </w:r>
+            <w:r>
+              <w:rPr>
+                <w:rFonts w:ascii="Calibri" w:hAnsi="Calibri" w:cs="Calibri"/>
+                <w:rtl/>
+              </w:rPr>
+              <w:t xml:space="preserve"> ומטפלת בשליחה וקבלה של הודעות דרך חיבורי רשת ייעודיים, תוך פיצול הנתונים לחבילות והרכבתם מחדש.</w:t>
+            </w:r>
+          </w:p>
+        </w:tc>
+        <w:tc>
+          <w:tcPr>
+            <w:tcW w:w="3964" w:type="dxa"/>
+          </w:tcPr>
+          <w:p>
+            <w:pPr>
+              <w:bidi/>
+              <w:rPr>
+                <w:rFonts w:ascii="Calibri" w:hAnsi="Calibri" w:cs="Calibri"/>
+                <w:rtl/>
+              </w:rPr>
+            </w:pPr>
+            <w:r>
+              <w:rPr>
+                <w:rFonts w:ascii="Calibri" w:hAnsi="Calibri" w:cs="Calibri"/>
+              </w:rPr>
+              <w:t>Attacker</w:t>
+            </w:r>
+          </w:p>
+        </w:tc>
+      </w:tr>
+      <w:tr>
+        <w:tc>
+          <w:tcPr>
+            <w:tcW w:w="3963" w:type="dxa"/>
+          </w:tcPr>
+          <w:p>
+            <w:pPr>
+              <w:bidi/>
+              <w:rPr>
+                <w:rFonts w:ascii="Calibri" w:hAnsi="Calibri" w:cs="Calibri"/>
+                <w:rtl/>
+              </w:rPr>
+            </w:pPr>
+          </w:p>
+        </w:tc>
+        <w:tc>
+          <w:tcPr>
+            <w:tcW w:w="3963" w:type="dxa"/>
+          </w:tcPr>
+          <w:p>
+            <w:pPr>
+              <w:bidi/>
+              <w:rPr>
+                <w:rFonts w:ascii="Calibri" w:hAnsi="Calibri" w:cs="Calibri"/>
+                <w:rtl/>
+              </w:rPr>
+            </w:pPr>
+            <w:r>
+              <w:rPr>
+                <w:rFonts w:ascii="Calibri" w:hAnsi="Calibri" w:cs="Calibri"/>
+                <w:rtl/>
+              </w:rPr>
+              <w:t xml:space="preserve">מחלקת </w:t>
+            </w:r>
+            <w:r>
+              <w:rPr>
+                <w:rFonts w:ascii="Calibri" w:hAnsi="Calibri" w:cs="Calibri"/>
+                <w:b/>
+                <w:bCs/>
+              </w:rPr>
+              <w:t>Victim</w:t>
+            </w:r>
+            <w:r>
+              <w:rPr>
+                <w:rFonts w:ascii="Calibri" w:hAnsi="Calibri" w:cs="Calibri"/>
+                <w:rtl/>
+              </w:rPr>
+              <w:t xml:space="preserve"> מייצגת קורבן המחובר לשרת מרחוק ומאפשר שליטה בו על ידי תוקף. היא יורשת ממחלקת </w:t>
+            </w:r>
+            <w:r>
+              <w:rPr>
+                <w:rFonts w:ascii="Calibri" w:hAnsi="Calibri" w:cs="Calibri"/>
+              </w:rPr>
+              <w:t>Client</w:t>
+            </w:r>
+            <w:r>
+              <w:rPr>
+                <w:rFonts w:ascii="Calibri" w:hAnsi="Calibri" w:cs="Calibri"/>
+                <w:rtl/>
+              </w:rPr>
+              <w:t xml:space="preserve"> ומתמקדת בטיפול בפקודות מהתוקף - כולל שליחת תמונות מסך, הקלטות, וקבלת פקודות מקלדת ועכבר. המחלקה משתמשת בתבנית </w:t>
+            </w:r>
+            <w:r>
+              <w:rPr>
+                <w:rFonts w:ascii="Calibri" w:hAnsi="Calibri" w:cs="Calibri" w:hint="cs"/>
+                <w:rtl/>
+              </w:rPr>
+              <w:t xml:space="preserve">העיצוב </w:t>
+            </w:r>
+            <w:r>
+              <w:rPr>
+                <w:rFonts w:ascii="Calibri" w:hAnsi="Calibri" w:cs="Calibri"/>
+                <w:b/>
+                <w:bCs/>
+              </w:rPr>
+              <w:t>Singleton</w:t>
+            </w:r>
+            <w:r>
+              <w:rPr>
+                <w:rFonts w:ascii="Calibri" w:hAnsi="Calibri" w:cs="Calibri"/>
+                <w:rtl/>
+              </w:rPr>
+              <w:t xml:space="preserve"> ומטפלת בחלוקת הנתונים לחבילות לפני שליחתם דרך הרשת. בנוסף, היא מספקת יכולת תגובה לשרת עם סטטוס פעולות כמו אישור קבלת פקודות או עדכון מצב ההקלטה.</w:t>
+            </w:r>
+          </w:p>
+        </w:tc>
+        <w:tc>
+          <w:tcPr>
+            <w:tcW w:w="3964" w:type="dxa"/>
+          </w:tcPr>
+          <w:p>
+            <w:pPr>
+              <w:bidi/>
+              <w:rPr>
+                <w:rFonts w:ascii="Calibri" w:hAnsi="Calibri" w:cs="Calibri"/>
+                <w:rtl/>
+              </w:rPr>
+            </w:pPr>
+            <w:r>
+              <w:rPr>
+                <w:rFonts w:ascii="Calibri" w:hAnsi="Calibri" w:cs="Calibri"/>
+              </w:rPr>
+              <w:t>Victim</w:t>
+            </w:r>
+          </w:p>
+        </w:tc>
+      </w:tr>
+      <w:tr>
+        <w:tc>
+          <w:tcPr>
+            <w:tcW w:w="3963" w:type="dxa"/>
+          </w:tcPr>
+          <w:p>
+            <w:pPr>
+              <w:bidi/>
+              <w:rPr>
+                <w:rFonts w:ascii="Calibri" w:hAnsi="Calibri" w:cs="Calibri"/>
+                <w:rtl/>
+              </w:rPr>
+            </w:pPr>
+          </w:p>
+        </w:tc>
+        <w:tc>
+          <w:tcPr>
+            <w:tcW w:w="3963" w:type="dxa"/>
+          </w:tcPr>
+          <w:p>
+            <w:pPr>
+              <w:bidi/>
+              <w:rPr>
+                <w:rFonts w:ascii="Calibri" w:hAnsi="Calibri" w:cs="Calibri"/>
+                <w:rtl/>
+              </w:rPr>
+            </w:pPr>
+            <w:r>
+              <w:rPr>
+                <w:rFonts w:ascii="Calibri" w:hAnsi="Calibri" w:cs="Calibri"/>
+                <w:rtl/>
+              </w:rPr>
+              <w:t xml:space="preserve">מחלקת </w:t>
+            </w:r>
+            <w:r>
+              <w:rPr>
+                <w:rFonts w:ascii="Calibri" w:hAnsi="Calibri" w:cs="Calibri"/>
+                <w:b/>
+                <w:bCs/>
+              </w:rPr>
+              <w:t>User</w:t>
+            </w:r>
+            <w:r>
+              <w:rPr>
+                <w:rFonts w:ascii="Calibri" w:hAnsi="Calibri" w:cs="Calibri"/>
+                <w:rtl/>
+              </w:rPr>
+              <w:t xml:space="preserve"> מייצגת את המשתמש במערכת, בין אם הוא תוקף או קורבן. היא כוללת את שם המשתמש, סוג הלקוח (תוקף/קורבן) ורשימת ההקלטות שלו. המחלקה</w:t>
+            </w:r>
+            <w:r>
+              <w:rPr>
+                <w:rFonts w:ascii="Calibri" w:hAnsi="Calibri" w:cs="Calibri" w:hint="cs"/>
+                <w:rtl/>
+              </w:rPr>
+              <w:t xml:space="preserve"> </w:t>
+            </w:r>
+            <w:r>
+              <w:rPr>
+                <w:rFonts w:ascii="Calibri" w:hAnsi="Calibri" w:cs="Calibri"/>
+                <w:rtl/>
+              </w:rPr>
+              <w:t>מאפשרת גישה ועדכון לפרטי המשתמש בצורה מבוקרת.</w:t>
+            </w:r>
+          </w:p>
+        </w:tc>
+        <w:tc>
+          <w:tcPr>
+            <w:tcW w:w="3964" w:type="dxa"/>
+          </w:tcPr>
+          <w:p>
+            <w:pPr>
+              <w:bidi/>
+              <w:rPr>
+                <w:rFonts w:ascii="Calibri" w:hAnsi="Calibri" w:cs="Calibri"/>
+                <w:rtl/>
+              </w:rPr>
+            </w:pPr>
+            <w:r>
+              <w:rPr>
+                <w:rFonts w:ascii="Calibri" w:hAnsi="Calibri" w:cs="Calibri"/>
+              </w:rPr>
+              <w:t>User</w:t>
+            </w:r>
+          </w:p>
+        </w:tc>
+      </w:tr>
+      <w:tr>
+        <w:tc>
+          <w:tcPr>
+            <w:tcW w:w="3963" w:type="dxa"/>
+          </w:tcPr>
+          <w:p>
+            <w:pPr>
+              <w:bidi/>
+              <w:rPr>
+                <w:rFonts w:ascii="Calibri" w:hAnsi="Calibri" w:cs="Calibri"/>
+                <w:rtl/>
+              </w:rPr>
+            </w:pPr>
+          </w:p>
+        </w:tc>
+        <w:tc>
+          <w:tcPr>
+            <w:tcW w:w="3963" w:type="dxa"/>
+          </w:tcPr>
+          <w:p>
+            <w:pPr>
+              <w:bidi/>
+              <w:rPr>
+                <w:rFonts w:ascii="Calibri" w:hAnsi="Calibri" w:cs="Calibri"/>
+              </w:rPr>
+            </w:pPr>
+            <w:r>
+              <w:rPr>
+                <w:rFonts w:ascii="Calibri" w:hAnsi="Calibri" w:cs="Calibri"/>
+                <w:rtl/>
+              </w:rPr>
+              <w:t xml:space="preserve">מחלקת </w:t>
+            </w:r>
+            <w:r>
+              <w:rPr>
+                <w:rFonts w:ascii="Calibri" w:hAnsi="Calibri" w:cs="Calibri"/>
+              </w:rPr>
+              <w:t>Session</w:t>
+            </w:r>
+            <w:r>
+              <w:rPr>
+                <w:rFonts w:ascii="Calibri" w:hAnsi="Calibri" w:cs="Calibri"/>
+                <w:rtl/>
+              </w:rPr>
+              <w:t xml:space="preserve"> מייצגת הקלטת מסך (</w:t>
+            </w:r>
+            <w:r>
+              <w:rPr>
+                <w:rFonts w:ascii="Calibri" w:hAnsi="Calibri" w:cs="Calibri"/>
+              </w:rPr>
+              <w:t>session</w:t>
+            </w:r>
+            <w:r>
+              <w:rPr>
+                <w:rFonts w:ascii="Calibri" w:hAnsi="Calibri" w:cs="Calibri"/>
+                <w:rtl/>
+              </w:rPr>
+              <w:t xml:space="preserve">) במערכת. היא כוללת את תאריך ההקלטה, תוכן הווידאו (כמערך בתים) ומזהה ייחודי. המחלקה מספקת </w:t>
+            </w:r>
+            <w:r>
+              <w:rPr>
+                <w:rFonts w:ascii="Calibri" w:hAnsi="Calibri" w:cs="Calibri"/>
+                <w:rtl/>
+              </w:rPr>
+              <w:lastRenderedPageBreak/>
+              <w:t xml:space="preserve">פונקציונליות לשליחת בקשות לשרת - הן לקבלת רשימת ההקלטות של משתמש מסוים והן לקבלת תוכן הקלטה ספציפית לפי </w:t>
+            </w:r>
+            <w:r>
+              <w:rPr>
+                <w:rFonts w:ascii="Calibri" w:hAnsi="Calibri" w:cs="Calibri"/>
+              </w:rPr>
+              <w:t>ID</w:t>
+            </w:r>
+            <w:r>
+              <w:rPr>
+                <w:rFonts w:ascii="Calibri" w:hAnsi="Calibri" w:cs="Calibri"/>
+                <w:rtl/>
+              </w:rPr>
+              <w:t xml:space="preserve">. </w:t>
+            </w:r>
+          </w:p>
+        </w:tc>
+        <w:tc>
+          <w:tcPr>
+            <w:tcW w:w="3964" w:type="dxa"/>
+          </w:tcPr>
+          <w:p>
+            <w:pPr>
+              <w:bidi/>
+              <w:rPr>
+                <w:rFonts w:ascii="Calibri" w:hAnsi="Calibri" w:cs="Calibri"/>
+                <w:rtl/>
+              </w:rPr>
+            </w:pPr>
+            <w:r>
+              <w:rPr>
+                <w:rFonts w:ascii="Calibri" w:hAnsi="Calibri" w:cs="Calibri"/>
+              </w:rPr>
+              <w:lastRenderedPageBreak/>
+              <w:t>Session</w:t>
+            </w:r>
+          </w:p>
+        </w:tc>
+      </w:tr>
+      <w:tr>
+        <w:tc>
+          <w:tcPr>
+            <w:tcW w:w="3963" w:type="dxa"/>
+          </w:tcPr>
+          <w:p>
+            <w:pPr>
+              <w:bidi/>
+              <w:rPr>
+                <w:rFonts w:ascii="Calibri" w:hAnsi="Calibri" w:cs="Calibri"/>
+                <w:rtl/>
+              </w:rPr>
+            </w:pPr>
+          </w:p>
+        </w:tc>
+        <w:tc>
+          <w:tcPr>
+            <w:tcW w:w="3963" w:type="dxa"/>
+          </w:tcPr>
+          <w:p>
+            <w:pPr>
+              <w:bidi/>
+              <w:rPr>
+                <w:rFonts w:ascii="Calibri" w:hAnsi="Calibri" w:cs="Calibri" w:hint="cs"/>
+                <w:rtl/>
+              </w:rPr>
+            </w:pPr>
+            <w:r>
+              <w:rPr>
+                <w:rFonts w:ascii="Calibri" w:hAnsi="Calibri" w:cs="Calibri"/>
+                <w:rtl/>
+              </w:rPr>
+              <w:t xml:space="preserve">מחלקת </w:t>
+            </w:r>
+            <w:r>
+              <w:rPr>
+                <w:rFonts w:ascii="Calibri" w:hAnsi="Calibri" w:cs="Calibri"/>
+                <w:b/>
+                <w:bCs/>
+              </w:rPr>
+              <w:t>AttackerSession</w:t>
+            </w:r>
+            <w:r>
+              <w:rPr>
+                <w:rFonts w:ascii="Calibri" w:hAnsi="Calibri" w:cs="Calibri"/>
+                <w:rtl/>
+              </w:rPr>
+              <w:t xml:space="preserve"> אחראית על הקלטת וניהול סרטוני המסך מהצד התוקף. היא מספקת יכולת להתחיל ולהפסיק הקלטות, להוסיף פריימים לסרטון בזמן אמת, ולשלוח את ההקלטות לשרת.</w:t>
+            </w:r>
+          </w:p>
+        </w:tc>
+        <w:tc>
+          <w:tcPr>
+            <w:tcW w:w="3964" w:type="dxa"/>
+          </w:tcPr>
+          <w:p>
+            <w:pPr>
+              <w:bidi/>
+              <w:rPr>
+                <w:rFonts w:ascii="Calibri" w:hAnsi="Calibri" w:cs="Calibri"/>
+                <w:rtl/>
+              </w:rPr>
+            </w:pPr>
+            <w:r>
+              <w:rPr>
+                <w:rFonts w:ascii="Calibri" w:hAnsi="Calibri" w:cs="Calibri"/>
+              </w:rPr>
+              <w:t>AttackerSession</w:t>
+            </w:r>
+          </w:p>
+        </w:tc>
+      </w:tr>
+      <w:tr>
+        <w:tc>
+          <w:tcPr>
+            <w:tcW w:w="3963" w:type="dxa"/>
+          </w:tcPr>
+          <w:p>
+            <w:pPr>
+              <w:bidi/>
+              <w:rPr>
+                <w:rFonts w:ascii="Calibri" w:hAnsi="Calibri" w:cs="Calibri"/>
+                <w:rtl/>
+              </w:rPr>
+            </w:pPr>
+          </w:p>
+        </w:tc>
+        <w:tc>
+          <w:tcPr>
+            <w:tcW w:w="3963" w:type="dxa"/>
+          </w:tcPr>
+          <w:p>
+            <w:pPr>
+              <w:bidi/>
+              <w:rPr>
+                <w:rFonts w:ascii="Calibri" w:hAnsi="Calibri" w:cs="Calibri"/>
+                <w:rtl/>
+              </w:rPr>
+            </w:pPr>
+            <w:r>
+              <w:rPr>
+                <w:rFonts w:ascii="Calibri" w:hAnsi="Calibri" w:cs="Calibri"/>
+                <w:rtl/>
+              </w:rPr>
+              <w:t xml:space="preserve">מחלקת </w:t>
+            </w:r>
+            <w:r>
+              <w:rPr>
+                <w:rFonts w:ascii="Calibri" w:hAnsi="Calibri" w:cs="Calibri"/>
+                <w:b/>
+                <w:bCs/>
+              </w:rPr>
+              <w:t>CustomMouseAttacker</w:t>
+            </w:r>
+            <w:r>
+              <w:rPr>
+                <w:rFonts w:ascii="Calibri" w:hAnsi="Calibri" w:cs="Calibri"/>
+                <w:rtl/>
+              </w:rPr>
+              <w:t xml:space="preserve"> מייצגת את ממשק העכבר של התוקף ומאפשרת שליטה מרחוק בעכבר הקורבן. היא בנויה כמופע יחיד </w:t>
+            </w:r>
+            <w:r>
+              <w:rPr>
+                <w:rFonts w:ascii="Calibri" w:hAnsi="Calibri" w:cs="Calibri"/>
+              </w:rPr>
+              <w:t>Singleton</w:t>
+            </w:r>
+            <w:r>
+              <w:rPr>
+                <w:rFonts w:ascii="Calibri" w:hAnsi="Calibri" w:cs="Calibri"/>
+                <w:rtl/>
+              </w:rPr>
+              <w:t xml:space="preserve"> ומנהלת את מיקום הסמן ופעולות העכבר. המחלקה יוצרת פקודות </w:t>
+            </w:r>
+            <w:r>
+              <w:rPr>
+                <w:rFonts w:ascii="Calibri" w:hAnsi="Calibri" w:cs="Calibri"/>
+              </w:rPr>
+              <w:t>JSON</w:t>
+            </w:r>
+            <w:r>
+              <w:rPr>
+                <w:rFonts w:ascii="Calibri" w:hAnsi="Calibri" w:cs="Calibri"/>
+                <w:rtl/>
+              </w:rPr>
+              <w:t xml:space="preserve"> הכוללות את סוג הפעולה (תזוזה/לחיצה) ומיקום הסמן, ושולחת אותן דרך השרת לקורבן.</w:t>
+            </w:r>
+          </w:p>
+        </w:tc>
+        <w:tc>
+          <w:tcPr>
+            <w:tcW w:w="3964" w:type="dxa"/>
+          </w:tcPr>
+          <w:p>
+            <w:pPr>
+              <w:bidi/>
+              <w:rPr>
+                <w:rFonts w:ascii="Calibri" w:hAnsi="Calibri" w:cs="Calibri"/>
+                <w:rtl/>
+              </w:rPr>
+            </w:pPr>
+            <w:r>
+              <w:rPr>
+                <w:rFonts w:ascii="Calibri" w:hAnsi="Calibri" w:cs="Calibri"/>
+              </w:rPr>
+              <w:t>CustomMouseAttacker</w:t>
+            </w:r>
+          </w:p>
+        </w:tc>
+      </w:tr>
+      <w:tr>
+        <w:tc>
+          <w:tcPr>
+            <w:tcW w:w="3963" w:type="dxa"/>
+          </w:tcPr>
+          <w:p>
+            <w:pPr>
+              <w:bidi/>
+              <w:rPr>
+                <w:rFonts w:ascii="Calibri" w:hAnsi="Calibri" w:cs="Calibri"/>
+                <w:rtl/>
+              </w:rPr>
+            </w:pPr>
+          </w:p>
+        </w:tc>
+        <w:tc>
+          <w:tcPr>
+            <w:tcW w:w="3963" w:type="dxa"/>
+          </w:tcPr>
+          <w:p>
+            <w:pPr>
+              <w:bidi/>
+              <w:rPr>
+                <w:rFonts w:ascii="Calibri" w:hAnsi="Calibri" w:cs="Calibri" w:hint="cs"/>
+                <w:rtl/>
+              </w:rPr>
+            </w:pPr>
+            <w:r>
+              <w:rPr>
+                <w:rFonts w:ascii="Calibri" w:hAnsi="Calibri" w:cs="Calibri"/>
+                <w:rtl/>
+              </w:rPr>
+              <w:t xml:space="preserve">מחלקת </w:t>
+            </w:r>
+            <w:r>
+              <w:rPr>
+                <w:rFonts w:ascii="Calibri" w:hAnsi="Calibri" w:cs="Calibri"/>
+                <w:b/>
+                <w:bCs/>
+              </w:rPr>
+              <w:t>CustomMouseVictim</w:t>
+            </w:r>
+            <w:r>
+              <w:rPr>
+                <w:rFonts w:ascii="Calibri" w:hAnsi="Calibri" w:cs="Calibri"/>
+                <w:rtl/>
+              </w:rPr>
+              <w:t xml:space="preserve"> אחראית על ביצוע פעולות העכבר בפועל במחשב הקורבן. היא מקבלת פקודות מהתוקף (כמו תזוזה או לחיצות) ומתרגמת אותן לפעולות ממשיות על מערכת ההפעלה של הקורבן באמצעות קריאות ל</w:t>
+            </w:r>
+            <w:r>
+              <w:rPr>
+                <w:rFonts w:ascii="Calibri" w:hAnsi="Calibri" w:cs="Calibri" w:hint="cs"/>
+                <w:b/>
+                <w:bCs/>
+                <w:rtl/>
+              </w:rPr>
+              <w:t xml:space="preserve"> </w:t>
+            </w:r>
+            <w:r>
+              <w:rPr>
+                <w:rFonts w:ascii="Calibri" w:hAnsi="Calibri" w:cs="Calibri"/>
+                <w:b/>
+                <w:bCs/>
+              </w:rPr>
+              <w:t>WIN API</w:t>
+            </w:r>
+            <w:r>
+              <w:rPr>
+                <w:rFonts w:ascii="Calibri" w:hAnsi="Calibri" w:cs="Calibri" w:hint="cs"/>
+                <w:b/>
+                <w:bCs/>
+                <w:rtl/>
+              </w:rPr>
+              <w:t>.</w:t>
+            </w:r>
+          </w:p>
+        </w:tc>
+        <w:tc>
+          <w:tcPr>
+            <w:tcW w:w="3964" w:type="dxa"/>
+          </w:tcPr>
+          <w:p>
+            <w:pPr>
+              <w:bidi/>
+              <w:rPr>
+                <w:rFonts w:ascii="Calibri" w:hAnsi="Calibri" w:cs="Calibri"/>
+                <w:rtl/>
+              </w:rPr>
+            </w:pPr>
+            <w:r>
+              <w:rPr>
+                <w:rFonts w:ascii="Calibri" w:hAnsi="Calibri" w:cs="Calibri"/>
+              </w:rPr>
+              <w:t>CustomMouseVictim</w:t>
+            </w:r>
+          </w:p>
+        </w:tc>
+      </w:tr>
+      <w:tr>
+        <w:tc>
+          <w:tcPr>
+            <w:tcW w:w="3963" w:type="dxa"/>
+          </w:tcPr>
+          <w:p>
+            <w:pPr>
+              <w:bidi/>
+              <w:rPr>
+                <w:rFonts w:ascii="Calibri" w:hAnsi="Calibri" w:cs="Calibri"/>
+                <w:rtl/>
+              </w:rPr>
+            </w:pPr>
+          </w:p>
+        </w:tc>
+        <w:tc>
+          <w:tcPr>
+            <w:tcW w:w="3963" w:type="dxa"/>
+          </w:tcPr>
+          <w:p>
+            <w:pPr>
+              <w:bidi/>
+              <w:rPr>
+                <w:rFonts w:ascii="Calibri" w:hAnsi="Calibri" w:cs="Calibri" w:hint="cs"/>
+                <w:rtl/>
+              </w:rPr>
+            </w:pPr>
+            <w:r>
+              <w:rPr>
+                <w:rFonts w:ascii="Calibri" w:hAnsi="Calibri" w:cs="Calibri"/>
+                <w:rtl/>
+              </w:rPr>
+              <w:t xml:space="preserve">מחלקת </w:t>
+            </w:r>
+            <w:r>
+              <w:rPr>
+                <w:rFonts w:ascii="Calibri" w:hAnsi="Calibri" w:cs="Calibri"/>
+                <w:b/>
+                <w:bCs/>
+              </w:rPr>
+              <w:t>CustomKeyboardAttacker</w:t>
+            </w:r>
+            <w:r>
+              <w:rPr>
+                <w:rFonts w:ascii="Calibri" w:hAnsi="Calibri" w:cs="Calibri"/>
+                <w:rtl/>
+              </w:rPr>
+              <w:t xml:space="preserve"> מייצגת את ממשק המקלדת בצד התוקף ומאפשרת שליטה מרחוק במקלדת הקורבן. המחלקה בנויה </w:t>
+            </w:r>
+            <w:r>
+              <w:rPr>
+                <w:rFonts w:ascii="Calibri" w:hAnsi="Calibri" w:cs="Calibri" w:hint="cs"/>
+                <w:rtl/>
+              </w:rPr>
+              <w:t xml:space="preserve">על פי תבנית </w:t>
+            </w:r>
+            <w:r>
+              <w:rPr>
+                <w:rFonts w:ascii="Calibri" w:hAnsi="Calibri" w:cs="Calibri" w:hint="cs"/>
+                <w:rtl/>
+              </w:rPr>
+              <w:t>ה</w:t>
+            </w:r>
+            <w:r>
+              <w:rPr>
+                <w:rFonts w:ascii="Calibri" w:hAnsi="Calibri" w:cs="Calibri" w:hint="cs"/>
+                <w:rtl/>
+              </w:rPr>
+              <w:t>עיצוב</w:t>
+            </w:r>
+            <w:r>
+              <w:rPr>
+                <w:rFonts w:ascii="Calibri" w:hAnsi="Calibri" w:cs="Calibri"/>
+                <w:rtl/>
+              </w:rPr>
+              <w:t xml:space="preserve"> </w:t>
+            </w:r>
+            <w:r>
+              <w:rPr>
+                <w:rFonts w:ascii="Calibri" w:hAnsi="Calibri" w:cs="Calibri"/>
+                <w:b/>
+                <w:bCs/>
+              </w:rPr>
+              <w:t>Singleton</w:t>
+            </w:r>
+            <w:r>
+              <w:rPr>
+                <w:rFonts w:ascii="Calibri" w:hAnsi="Calibri" w:cs="Calibri" w:hint="cs"/>
+                <w:b/>
+                <w:bCs/>
+                <w:rtl/>
+              </w:rPr>
+              <w:t>.</w:t>
+            </w:r>
+          </w:p>
+        </w:tc>
+        <w:tc>
+          <w:tcPr>
+            <w:tcW w:w="3964" w:type="dxa"/>
+          </w:tcPr>
+          <w:p>
+            <w:pPr>
+              <w:bidi/>
+              <w:rPr>
+                <w:rFonts w:ascii="Calibri" w:hAnsi="Calibri" w:cs="Calibri"/>
+                <w:rtl/>
+              </w:rPr>
+            </w:pPr>
+            <w:r>
+              <w:rPr>
+                <w:rFonts w:ascii="Calibri" w:hAnsi="Calibri" w:cs="Calibri"/>
+              </w:rPr>
+              <w:t>CustomKeyboardAttacker</w:t>
+            </w:r>
+          </w:p>
+        </w:tc>
+      </w:tr>
+      <w:tr>
+        <w:trPr>
+          <w:trHeight w:val="44"/>
+        </w:trPr>
+        <w:tc>
+          <w:tcPr>
+            <w:tcW w:w="3963" w:type="dxa"/>
+          </w:tcPr>
+          <w:p>
+            <w:pPr>
+              <w:bidi/>
+              <w:rPr>
+                <w:rFonts w:ascii="Calibri" w:hAnsi="Calibri" w:cs="Calibri"/>
+                <w:rtl/>
+              </w:rPr>
+            </w:pPr>
+          </w:p>
+        </w:tc>
+        <w:tc>
+          <w:tcPr>
+            <w:tcW w:w="3963" w:type="dxa"/>
+          </w:tcPr>
+          <w:p>
+            <w:pPr>
+              <w:bidi/>
+              <w:rPr>
+                <w:rFonts w:ascii="Calibri" w:hAnsi="Calibri" w:cs="Calibri"/>
+                <w:rtl/>
+              </w:rPr>
+            </w:pPr>
+            <w:r>
+              <w:rPr>
+                <w:rFonts w:ascii="Calibri" w:hAnsi="Calibri" w:cs="Calibri"/>
+                <w:rtl/>
+              </w:rPr>
+              <w:t xml:space="preserve">מחלקת </w:t>
+            </w:r>
+            <w:r>
+              <w:rPr>
+                <w:rFonts w:ascii="Calibri" w:hAnsi="Calibri" w:cs="Calibri"/>
+                <w:b/>
+                <w:bCs/>
+              </w:rPr>
+              <w:t>CustomKeyboardVictim</w:t>
+            </w:r>
+            <w:r>
+              <w:rPr>
+                <w:rFonts w:ascii="Calibri" w:hAnsi="Calibri" w:cs="Calibri"/>
+                <w:rtl/>
+              </w:rPr>
+              <w:t xml:space="preserve"> מייצגת את ממשק המקלדת בצד הקורבן ומבצעת בפועל את פקודות המקלדת שמתקבלות מהתוקף.</w:t>
+            </w:r>
+            <w:r>
+              <w:rPr>
+                <w:rFonts w:ascii="Calibri" w:hAnsi="Calibri" w:cs="Calibri" w:hint="cs"/>
+                <w:rtl/>
+              </w:rPr>
+              <w:t xml:space="preserve"> המחלקה בנויה על פי תבנית העיצוב </w:t>
+            </w:r>
+            <w:r>
+              <w:rPr>
+                <w:rFonts w:ascii="Calibri" w:hAnsi="Calibri" w:cs="Calibri"/>
+                <w:b/>
+                <w:bCs/>
+              </w:rPr>
+              <w:t>Singleton</w:t>
+            </w:r>
+            <w:r>
+              <w:rPr>
+                <w:rFonts w:ascii="Calibri" w:hAnsi="Calibri" w:cs="Calibri" w:hint="cs"/>
+                <w:b/>
+                <w:bCs/>
+                <w:rtl/>
+              </w:rPr>
+              <w:t>.</w:t>
+            </w:r>
+          </w:p>
+        </w:tc>
+        <w:tc>
+          <w:tcPr>
+            <w:tcW w:w="3964" w:type="dxa"/>
+          </w:tcPr>
+          <w:p>
+            <w:pPr>
+              <w:bidi/>
+              <w:rPr>
+                <w:rFonts w:ascii="Calibri" w:hAnsi="Calibri" w:cs="Calibri"/>
+                <w:rtl/>
+              </w:rPr>
+            </w:pPr>
+            <w:r>
+              <w:rPr>
+                <w:rFonts w:ascii="Calibri" w:hAnsi="Calibri" w:cs="Calibri"/>
+              </w:rPr>
+              <w:t>CustomKeyboardVictim</w:t>
+            </w:r>
+          </w:p>
+        </w:tc>
+      </w:tr>
+      <w:tr>
+        <w:tc>
+          <w:tcPr>
+            <w:tcW w:w="3963" w:type="dxa"/>
+          </w:tcPr>
+          <w:p>
+            <w:pPr>
+              <w:bidi/>
+              <w:rPr>
+                <w:rFonts w:ascii="Calibri" w:hAnsi="Calibri" w:cs="Calibri"/>
+                <w:rtl/>
+              </w:rPr>
+            </w:pPr>
+          </w:p>
+        </w:tc>
+        <w:tc>
+          <w:tcPr>
+            <w:tcW w:w="3963" w:type="dxa"/>
+          </w:tcPr>
+          <w:p>
+            <w:pPr>
+              <w:bidi/>
+              <w:rPr>
+                <w:rFonts w:ascii="Calibri" w:hAnsi="Calibri" w:cs="Calibri"/>
+                <w:rtl/>
+              </w:rPr>
+            </w:pPr>
+            <w:r>
+              <w:rPr>
+                <w:rFonts w:ascii="Calibri" w:hAnsi="Calibri" w:cs="Calibri"/>
+                <w:rtl/>
+              </w:rPr>
+              <w:t xml:space="preserve">מחלקת </w:t>
+            </w:r>
+            <w:r>
+              <w:rPr>
+                <w:rFonts w:ascii="Calibri" w:hAnsi="Calibri" w:cs="Calibri"/>
+                <w:b/>
+                <w:bCs/>
+              </w:rPr>
+              <w:t>SoundManager</w:t>
+            </w:r>
+            <w:r>
+              <w:rPr>
+                <w:rFonts w:ascii="Calibri" w:hAnsi="Calibri" w:cs="Calibri"/>
+                <w:rtl/>
+              </w:rPr>
+              <w:t xml:space="preserve"> אחראית על ניהול ושליטה בקבצי האודיו בתוכנה. היא </w:t>
+            </w:r>
+            <w:r>
+              <w:rPr>
+                <w:rFonts w:ascii="Calibri" w:hAnsi="Calibri" w:cs="Calibri" w:hint="cs"/>
+                <w:rtl/>
+              </w:rPr>
+              <w:t xml:space="preserve">בנויה על פי תבנית העיצוב </w:t>
+            </w:r>
+            <w:r>
+              <w:rPr>
+                <w:rFonts w:ascii="Calibri" w:hAnsi="Calibri" w:cs="Calibri"/>
+                <w:b/>
+                <w:bCs/>
+              </w:rPr>
+              <w:t>Singleton</w:t>
+            </w:r>
+            <w:r>
+              <w:rPr>
+                <w:rFonts w:ascii="Calibri" w:hAnsi="Calibri" w:cs="Calibri" w:hint="cs"/>
+                <w:rtl/>
+              </w:rPr>
+              <w:t xml:space="preserve"> </w:t>
+            </w:r>
+            <w:r>
+              <w:rPr>
+                <w:rFonts w:ascii="Calibri" w:hAnsi="Calibri" w:cs="Calibri"/>
+                <w:rtl/>
+              </w:rPr>
+              <w:t>ומספקת ממשק פשוט להפעלת מוזיקה</w:t>
+            </w:r>
+            <w:r>
+              <w:rPr>
+                <w:rFonts w:ascii="Calibri" w:hAnsi="Calibri" w:cs="Calibri" w:hint="cs"/>
+                <w:rtl/>
+              </w:rPr>
+              <w:t xml:space="preserve"> בתוכנה</w:t>
+            </w:r>
+            <w:r>
+              <w:rPr>
+                <w:rFonts w:ascii="Calibri" w:hAnsi="Calibri" w:cs="Calibri"/>
+                <w:rtl/>
+              </w:rPr>
+              <w:t>.</w:t>
+            </w:r>
+          </w:p>
+        </w:tc>
+        <w:tc>
+          <w:tcPr>
+            <w:tcW w:w="3964" w:type="dxa"/>
+          </w:tcPr>
+          <w:p>
+            <w:pPr>
+              <w:keepNext/>
+              <w:bidi/>
+              <w:rPr>
+                <w:rFonts w:ascii="Calibri" w:hAnsi="Calibri" w:cs="Calibri"/>
+                <w:rtl/>
+              </w:rPr>
+            </w:pPr>
+            <w:r>
+              <w:rPr>
+                <w:rFonts w:ascii="Calibri" w:hAnsi="Calibri" w:cs="Calibri"/>
+              </w:rPr>
+              <w:t>SoundManager</w:t>
+            </w:r>
+          </w:p>
+        </w:tc>
+      </w:tr>
+      <w:tr>
+        <w:tc>
+          <w:tcPr>
+            <w:tcW w:w="3963" w:type="dxa"/>
+          </w:tcPr>
+          <w:p>
+            <w:pPr>
+              <w:bidi/>
+              <w:rPr>
+                <w:rFonts w:ascii="Calibri" w:hAnsi="Calibri" w:cs="Calibri"/>
+                <w:rtl/>
+              </w:rPr>
+            </w:pPr>
+          </w:p>
+        </w:tc>
+        <w:tc>
+          <w:tcPr>
+            <w:tcW w:w="3963" w:type="dxa"/>
+          </w:tcPr>
+          <w:p>
+            <w:pPr>
+              <w:bidi/>
+              <w:rPr>
+                <w:rFonts w:ascii="Calibri" w:hAnsi="Calibri" w:cs="Calibri"/>
+                <w:rtl/>
+              </w:rPr>
+            </w:pPr>
+            <w:r>
+              <w:rPr>
+                <w:rFonts w:ascii="Calibri" w:hAnsi="Calibri" w:cs="Calibri"/>
+                <w:rtl/>
+              </w:rPr>
+              <w:t xml:space="preserve">מחלקת </w:t>
+            </w:r>
+            <w:r>
+              <w:rPr>
+                <w:rFonts w:ascii="Calibri" w:hAnsi="Calibri" w:cs="Calibri"/>
+                <w:b/>
+                <w:bCs/>
+              </w:rPr>
+              <w:t>Email</w:t>
+            </w:r>
+            <w:r>
+              <w:rPr>
+                <w:rFonts w:ascii="Calibri" w:hAnsi="Calibri" w:cs="Calibri"/>
+                <w:b/>
+                <w:bCs/>
+              </w:rPr>
+              <w:t>s</w:t>
+            </w:r>
+            <w:r>
+              <w:rPr>
+                <w:rFonts w:ascii="Calibri" w:hAnsi="Calibri" w:cs="Calibri"/>
+                <w:b/>
+                <w:bCs/>
+              </w:rPr>
+              <w:t>Manager</w:t>
+            </w:r>
+            <w:r>
+              <w:rPr>
+                <w:rFonts w:ascii="Calibri" w:hAnsi="Calibri" w:cs="Calibri"/>
+                <w:rtl/>
+              </w:rPr>
+              <w:t xml:space="preserve"> אחראית על ניהול ושליחת הודעות אימיי</w:t>
+            </w:r>
+            <w:r>
+              <w:rPr>
+                <w:rFonts w:ascii="Calibri" w:hAnsi="Calibri" w:cs="Calibri" w:hint="cs"/>
+                <w:rtl/>
+              </w:rPr>
+              <w:t>ל למתשמשים</w:t>
+            </w:r>
+            <w:r>
+              <w:rPr>
+                <w:rFonts w:ascii="Calibri" w:hAnsi="Calibri" w:cs="Calibri"/>
+                <w:rtl/>
+              </w:rPr>
+              <w:t xml:space="preserve">. המחלקה פועלת </w:t>
+            </w:r>
+            <w:r>
+              <w:rPr>
+                <w:rFonts w:ascii="Calibri" w:hAnsi="Calibri" w:cs="Calibri" w:hint="cs"/>
+                <w:rtl/>
+              </w:rPr>
+              <w:t>כמחלקה</w:t>
+            </w:r>
+            <w:r>
+              <w:rPr>
+                <w:rFonts w:ascii="Calibri" w:hAnsi="Calibri" w:cs="Calibri"/>
+                <w:rtl/>
+              </w:rPr>
+              <w:t xml:space="preserve"> סטטי</w:t>
+            </w:r>
+            <w:r>
+              <w:rPr>
+                <w:rFonts w:ascii="Calibri" w:hAnsi="Calibri" w:cs="Calibri" w:hint="cs"/>
+                <w:rtl/>
+              </w:rPr>
+              <w:t>ת המשמשת לארגון</w:t>
+            </w:r>
+            <w:r>
+              <w:rPr>
+                <w:rFonts w:ascii="Calibri" w:hAnsi="Calibri" w:cs="Calibri" w:hint="cs"/>
+                <w:rtl/>
+              </w:rPr>
+              <w:t xml:space="preserve"> פונקציות המאשרות שליחת הודעות מייל.</w:t>
+            </w:r>
+          </w:p>
+        </w:tc>
+        <w:tc>
+          <w:tcPr>
+            <w:tcW w:w="3964" w:type="dxa"/>
+          </w:tcPr>
+          <w:p>
+            <w:pPr>
+              <w:keepNext/>
+              <w:bidi/>
+              <w:rPr>
+                <w:rFonts w:ascii="Calibri" w:hAnsi="Calibri" w:cs="Calibri"/>
+              </w:rPr>
+            </w:pPr>
+            <w:r>
+              <w:rPr>
+                <w:rFonts w:ascii="Calibri" w:hAnsi="Calibri" w:cs="Calibri"/>
+              </w:rPr>
+              <w:t>Email</w:t>
+            </w:r>
+            <w:r>
+              <w:rPr>
+                <w:rFonts w:ascii="Calibri" w:hAnsi="Calibri" w:cs="Calibri"/>
+              </w:rPr>
+              <w:t>s</w:t>
+            </w:r>
+            <w:r>
+              <w:rPr>
+                <w:rFonts w:ascii="Calibri" w:hAnsi="Calibri" w:cs="Calibri"/>
+              </w:rPr>
+              <w:t>Manager</w:t>
+            </w:r>
+          </w:p>
+        </w:tc>
+      </w:tr>
+    </w:tbl>
+    <w:p>
+      <w:pPr>
+        <w:pStyle w:val="af0"/>
+        <w:bidi/>
+        <w:rPr>
+          <w:rFonts w:ascii="Calibri" w:hAnsi="Calibri" w:cs="Calibri"/>
           <w:sz w:val="26"/>
           <w:szCs w:val="26"/>
         </w:rPr>

</xml_diff>